<commit_message>
renamed files to see if that was the issue
</commit_message>
<xml_diff>
--- a/portfolio/black data/White-box-algorithm.docx
+++ b/portfolio/black data/White-box-algorithm.docx
@@ -1,131 +1,412 @@
 
 <file path=word/document.xml><?xml version="1.0" encoding="utf-8"?>
-<w:document xmlns:wpc="http://schemas.microsoft.com/office/word/2010/wordprocessingCanvas" xmlns:cx="http://schemas.microsoft.com/office/drawing/2014/chartex" xmlns:cx1="http://schemas.microsoft.com/office/drawing/2015/9/8/chartex" xmlns:cx2="http://schemas.microsoft.com/office/drawing/2015/10/21/chartex" xmlns:cx3="http://schemas.microsoft.com/office/drawing/2016/5/9/chartex" xmlns:cx4="http://schemas.microsoft.com/office/drawing/2016/5/10/chartex" xmlns:cx5="http://schemas.microsoft.com/office/drawing/2016/5/11/chartex" xmlns:cx6="http://schemas.microsoft.com/office/drawing/2016/5/12/chartex" xmlns:cx7="http://schemas.microsoft.com/office/drawing/2016/5/13/chartex" xmlns:cx8="http://schemas.microsoft.com/office/drawing/2016/5/14/chartex" xmlns:mc="http://schemas.openxmlformats.org/markup-compatibility/2006" xmlns:aink="http://schemas.microsoft.com/office/drawing/2016/ink" xmlns:am3d="http://schemas.microsoft.com/office/drawing/2017/model3d" xmlns:o="urn:schemas-microsoft-com:office:office" xmlns:r="http://schemas.openxmlformats.org/officeDocument/2006/relationships" xmlns:m="http://schemas.openxmlformats.org/officeDocument/2006/math" xmlns:v="urn:schemas-microsoft-com:vml" xmlns:wp14="http://schemas.microsoft.com/office/word/2010/wordprocessingDrawing" xmlns:wp="http://schemas.openxmlformats.org/drawingml/2006/wordprocessingDrawing" xmlns:w10="urn:schemas-microsoft-com:office:word" xmlns:w="http://schemas.openxmlformats.org/wordprocessingml/2006/main" xmlns:w14="http://schemas.microsoft.com/office/word/2010/wordml" xmlns:w15="http://schemas.microsoft.com/office/word/2012/wordml" xmlns:w16cex="http://schemas.microsoft.com/office/word/2018/wordml/cex" xmlns:w16cid="http://schemas.microsoft.com/office/word/2016/wordml/cid" xmlns:w16="http://schemas.microsoft.com/office/word/2018/wordml" xmlns:w16se="http://schemas.microsoft.com/office/word/2015/wordml/symex" xmlns:wpg="http://schemas.microsoft.com/office/word/2010/wordprocessingGroup" xmlns:wpi="http://schemas.microsoft.com/office/word/2010/wordprocessingInk" xmlns:wne="http://schemas.microsoft.com/office/word/2006/wordml" xmlns:wps="http://schemas.microsoft.com/office/word/2010/wordprocessingShape" mc:Ignorable="w14 w15 w16se w16cid w16 w16cex wp14">
+<w:document xmlns:wpc="http://schemas.microsoft.com/office/word/2010/wordprocessingCanvas" xmlns:cx="http://schemas.microsoft.com/office/drawing/2014/chartex" xmlns:cx1="http://schemas.microsoft.com/office/drawing/2015/9/8/chartex" xmlns:mc="http://schemas.openxmlformats.org/markup-compatibility/2006" xmlns:o="urn:schemas-microsoft-com:office:office" xmlns:r="http://schemas.openxmlformats.org/officeDocument/2006/relationships" xmlns:m="http://schemas.openxmlformats.org/officeDocument/2006/math" xmlns:v="urn:schemas-microsoft-com:vml" xmlns:wp14="http://schemas.microsoft.com/office/word/2010/wordprocessingDrawing" xmlns:wp="http://schemas.openxmlformats.org/drawingml/2006/wordprocessingDrawing" xmlns:w10="urn:schemas-microsoft-com:office:word" xmlns:w="http://schemas.openxmlformats.org/wordprocessingml/2006/main" xmlns:w14="http://schemas.microsoft.com/office/word/2010/wordml" xmlns:w15="http://schemas.microsoft.com/office/word/2012/wordml" xmlns:w16se="http://schemas.microsoft.com/office/word/2015/wordml/symex" xmlns:wpg="http://schemas.microsoft.com/office/word/2010/wordprocessingGroup" xmlns:wpi="http://schemas.microsoft.com/office/word/2010/wordprocessingInk" xmlns:wne="http://schemas.microsoft.com/office/word/2006/wordml" xmlns:wps="http://schemas.microsoft.com/office/word/2010/wordprocessingShape" mc:Ignorable="w14 w15 w16se wp14">
   <w:body>
     <w:p>
-      <w:r>
-        <w:t xml:space="preserve">Abbreviations: </w:t>
-      </w:r>
-    </w:p>
-    <w:p>
-      <w:pPr>
-        <w:pStyle w:val="ListParagraph"/>
+      <w:pPr>
+        <w:spacing w:before="240" w:after="240" w:line="240" w:lineRule="auto"/>
+        <w:outlineLvl w:val="1"/>
+        <w:rPr>
+          <w:rFonts w:ascii="Times New Roman" w:eastAsia="Times New Roman" w:hAnsi="Times New Roman" w:cs="Times New Roman"/>
+          <w:b/>
+          <w:bCs/>
+          <w:sz w:val="36"/>
+          <w:szCs w:val="36"/>
+        </w:rPr>
+      </w:pPr>
+      <w:r>
+        <w:rPr>
+          <w:rFonts w:ascii="Arial" w:eastAsia="Times New Roman" w:hAnsi="Arial" w:cs="Arial"/>
+          <w:color w:val="000000"/>
+          <w:sz w:val="32"/>
+          <w:szCs w:val="32"/>
+        </w:rPr>
+        <w:t>Abbreviations</w:t>
+      </w:r>
+    </w:p>
+    <w:p>
+      <w:pPr>
+        <w:spacing w:before="240" w:after="240" w:line="240" w:lineRule="auto"/>
+        <w:rPr>
+          <w:rFonts w:ascii="Times New Roman" w:eastAsia="Times New Roman" w:hAnsi="Times New Roman" w:cs="Times New Roman"/>
+          <w:sz w:val="24"/>
+          <w:szCs w:val="24"/>
+        </w:rPr>
+      </w:pPr>
+      <w:r>
+        <w:rPr>
+          <w:rFonts w:ascii="Arial" w:eastAsia="Times New Roman" w:hAnsi="Arial" w:cs="Arial"/>
+          <w:color w:val="000000"/>
+        </w:rPr>
+        <w:t>·</w:t>
+      </w:r>
+      <w:r>
+        <w:rPr>
+          <w:rFonts w:ascii="Times New Roman" w:eastAsia="Times New Roman" w:hAnsi="Times New Roman" w:cs="Times New Roman"/>
+          <w:color w:val="000000"/>
+          <w:sz w:val="14"/>
+          <w:szCs w:val="14"/>
+        </w:rPr>
+        <w:t xml:space="preserve">         </w:t>
+      </w:r>
+      <w:r>
+        <w:rPr>
+          <w:rFonts w:ascii="Arial" w:eastAsia="Times New Roman" w:hAnsi="Arial" w:cs="Arial"/>
+          <w:color w:val="000000"/>
+        </w:rPr>
+        <w:t>K1 = Knit 1</w:t>
+      </w:r>
+    </w:p>
+    <w:p>
+      <w:pPr>
+        <w:spacing w:before="240" w:after="240" w:line="240" w:lineRule="auto"/>
+        <w:rPr>
+          <w:rFonts w:ascii="Times New Roman" w:eastAsia="Times New Roman" w:hAnsi="Times New Roman" w:cs="Times New Roman"/>
+          <w:sz w:val="24"/>
+          <w:szCs w:val="24"/>
+        </w:rPr>
+      </w:pPr>
+      <w:r>
+        <w:rPr>
+          <w:rFonts w:ascii="Arial" w:eastAsia="Times New Roman" w:hAnsi="Arial" w:cs="Arial"/>
+          <w:color w:val="000000"/>
+        </w:rPr>
+        <w:t>·</w:t>
+      </w:r>
+      <w:r>
+        <w:rPr>
+          <w:rFonts w:ascii="Times New Roman" w:eastAsia="Times New Roman" w:hAnsi="Times New Roman" w:cs="Times New Roman"/>
+          <w:color w:val="000000"/>
+          <w:sz w:val="14"/>
+          <w:szCs w:val="14"/>
+        </w:rPr>
+        <w:t xml:space="preserve">         </w:t>
+      </w:r>
+      <w:r>
+        <w:rPr>
+          <w:rFonts w:ascii="Arial" w:eastAsia="Times New Roman" w:hAnsi="Arial" w:cs="Arial"/>
+          <w:color w:val="000000"/>
+        </w:rPr>
+        <w:t>S1 = Slip 1</w:t>
+      </w:r>
+    </w:p>
+    <w:p>
+      <w:pPr>
+        <w:spacing w:before="240" w:after="240" w:line="240" w:lineRule="auto"/>
+        <w:rPr>
+          <w:rFonts w:ascii="Times New Roman" w:eastAsia="Times New Roman" w:hAnsi="Times New Roman" w:cs="Times New Roman"/>
+          <w:sz w:val="24"/>
+          <w:szCs w:val="24"/>
+        </w:rPr>
+      </w:pPr>
+      <w:r>
+        <w:rPr>
+          <w:rFonts w:ascii="Arial" w:eastAsia="Times New Roman" w:hAnsi="Arial" w:cs="Arial"/>
+          <w:color w:val="000000"/>
+        </w:rPr>
+        <w:t>·</w:t>
+      </w:r>
+      <w:r>
+        <w:rPr>
+          <w:rFonts w:ascii="Times New Roman" w:eastAsia="Times New Roman" w:hAnsi="Times New Roman" w:cs="Times New Roman"/>
+          <w:color w:val="000000"/>
+          <w:sz w:val="14"/>
+          <w:szCs w:val="14"/>
+        </w:rPr>
+        <w:t xml:space="preserve">         </w:t>
+      </w:r>
+      <w:r>
+        <w:rPr>
+          <w:rFonts w:ascii="Arial" w:eastAsia="Times New Roman" w:hAnsi="Arial" w:cs="Arial"/>
+          <w:color w:val="000000"/>
+        </w:rPr>
+        <w:t>P1 = Purl 1</w:t>
+      </w:r>
+    </w:p>
+    <w:p>
+      <w:pPr>
+        <w:spacing w:before="240" w:after="240" w:line="240" w:lineRule="auto"/>
+        <w:rPr>
+          <w:rFonts w:ascii="Times New Roman" w:eastAsia="Times New Roman" w:hAnsi="Times New Roman" w:cs="Times New Roman"/>
+          <w:sz w:val="24"/>
+          <w:szCs w:val="24"/>
+        </w:rPr>
+      </w:pPr>
+      <w:r>
+        <w:rPr>
+          <w:rFonts w:ascii="Arial" w:eastAsia="Times New Roman" w:hAnsi="Arial" w:cs="Arial"/>
+          <w:color w:val="000000"/>
+        </w:rPr>
+        <w:t>·</w:t>
+      </w:r>
+      <w:r>
+        <w:rPr>
+          <w:rFonts w:ascii="Times New Roman" w:eastAsia="Times New Roman" w:hAnsi="Times New Roman" w:cs="Times New Roman"/>
+          <w:color w:val="000000"/>
+          <w:sz w:val="14"/>
+          <w:szCs w:val="14"/>
+        </w:rPr>
+        <w:t xml:space="preserve">         </w:t>
+      </w:r>
+      <w:r>
+        <w:rPr>
+          <w:rFonts w:ascii="Arial" w:eastAsia="Times New Roman" w:hAnsi="Arial" w:cs="Arial"/>
+          <w:color w:val="000000"/>
+        </w:rPr>
+        <w:t>M1R = Make 1 right</w:t>
+      </w:r>
+    </w:p>
+    <w:p>
+      <w:pPr>
+        <w:spacing w:before="240" w:after="240" w:line="240" w:lineRule="auto"/>
+        <w:rPr>
+          <w:rFonts w:ascii="Times New Roman" w:eastAsia="Times New Roman" w:hAnsi="Times New Roman" w:cs="Times New Roman"/>
+          <w:sz w:val="24"/>
+          <w:szCs w:val="24"/>
+        </w:rPr>
+      </w:pPr>
+      <w:r>
+        <w:rPr>
+          <w:rFonts w:ascii="Arial" w:eastAsia="Times New Roman" w:hAnsi="Arial" w:cs="Arial"/>
+          <w:color w:val="000000"/>
+        </w:rPr>
+        <w:t>·</w:t>
+      </w:r>
+      <w:r>
+        <w:rPr>
+          <w:rFonts w:ascii="Times New Roman" w:eastAsia="Times New Roman" w:hAnsi="Times New Roman" w:cs="Times New Roman"/>
+          <w:color w:val="000000"/>
+          <w:sz w:val="14"/>
+          <w:szCs w:val="14"/>
+        </w:rPr>
+        <w:t xml:space="preserve">         </w:t>
+      </w:r>
+      <w:r>
+        <w:rPr>
+          <w:rFonts w:ascii="Arial" w:eastAsia="Times New Roman" w:hAnsi="Arial" w:cs="Arial"/>
+          <w:color w:val="000000"/>
+        </w:rPr>
+        <w:t>M1L = Make 1 left</w:t>
+      </w:r>
+    </w:p>
+    <w:p>
+      <w:pPr>
+        <w:spacing w:before="240" w:after="240" w:line="240" w:lineRule="auto"/>
+        <w:rPr>
+          <w:rFonts w:ascii="Times New Roman" w:eastAsia="Times New Roman" w:hAnsi="Times New Roman" w:cs="Times New Roman"/>
+          <w:sz w:val="24"/>
+          <w:szCs w:val="24"/>
+        </w:rPr>
+      </w:pPr>
+      <w:r>
+        <w:rPr>
+          <w:rFonts w:ascii="Arial" w:eastAsia="Times New Roman" w:hAnsi="Arial" w:cs="Arial"/>
+          <w:color w:val="000000"/>
+        </w:rPr>
+        <w:t>·</w:t>
+      </w:r>
+      <w:r>
+        <w:rPr>
+          <w:rFonts w:ascii="Times New Roman" w:eastAsia="Times New Roman" w:hAnsi="Times New Roman" w:cs="Times New Roman"/>
+          <w:color w:val="000000"/>
+          <w:sz w:val="14"/>
+          <w:szCs w:val="14"/>
+        </w:rPr>
+        <w:t xml:space="preserve">         </w:t>
+      </w:r>
+      <w:r>
+        <w:rPr>
+          <w:rFonts w:ascii="Arial" w:eastAsia="Times New Roman" w:hAnsi="Arial" w:cs="Arial"/>
+          <w:color w:val="000000"/>
+        </w:rPr>
+        <w:t>PM = Place marker</w:t>
+      </w:r>
+    </w:p>
+    <w:p>
+      <w:pPr>
+        <w:spacing w:before="240" w:after="240" w:line="240" w:lineRule="auto"/>
+        <w:rPr>
+          <w:rFonts w:ascii="Times New Roman" w:eastAsia="Times New Roman" w:hAnsi="Times New Roman" w:cs="Times New Roman"/>
+          <w:sz w:val="24"/>
+          <w:szCs w:val="24"/>
+        </w:rPr>
+      </w:pPr>
+      <w:r>
+        <w:rPr>
+          <w:rFonts w:ascii="Arial" w:eastAsia="Times New Roman" w:hAnsi="Arial" w:cs="Arial"/>
+          <w:color w:val="000000"/>
+        </w:rPr>
+        <w:t>·</w:t>
+      </w:r>
+      <w:r>
+        <w:rPr>
+          <w:rFonts w:ascii="Times New Roman" w:eastAsia="Times New Roman" w:hAnsi="Times New Roman" w:cs="Times New Roman"/>
+          <w:color w:val="000000"/>
+          <w:sz w:val="14"/>
+          <w:szCs w:val="14"/>
+        </w:rPr>
+        <w:t xml:space="preserve">         </w:t>
+      </w:r>
+      <w:r>
+        <w:rPr>
+          <w:rFonts w:ascii="Arial" w:eastAsia="Times New Roman" w:hAnsi="Arial" w:cs="Arial"/>
+          <w:color w:val="000000"/>
+        </w:rPr>
+        <w:t>SM = Slip marker</w:t>
+      </w:r>
+    </w:p>
+    <w:p>
+      <w:pPr>
+        <w:spacing w:before="240" w:after="240" w:line="240" w:lineRule="auto"/>
+        <w:outlineLvl w:val="1"/>
+        <w:rPr>
+          <w:rFonts w:ascii="Times New Roman" w:eastAsia="Times New Roman" w:hAnsi="Times New Roman" w:cs="Times New Roman"/>
+          <w:b/>
+          <w:bCs/>
+          <w:sz w:val="36"/>
+          <w:szCs w:val="36"/>
+        </w:rPr>
+      </w:pPr>
+      <w:r>
+        <w:rPr>
+          <w:rFonts w:ascii="Arial" w:eastAsia="Times New Roman" w:hAnsi="Arial" w:cs="Arial"/>
+          <w:color w:val="000000"/>
+          <w:sz w:val="32"/>
+          <w:szCs w:val="32"/>
+        </w:rPr>
+        <w:t>Pattern</w:t>
+      </w:r>
+    </w:p>
+    <w:p>
+      <w:pPr>
         <w:numPr>
           <w:ilvl w:val="0"/>
-          <w:numId w:val="1"/>
+          <w:numId w:val="2"/>
         </w:numPr>
-      </w:pPr>
-      <w:r>
-        <w:t>K1 = Knit 1</w:t>
-      </w:r>
-    </w:p>
-    <w:p>
-      <w:pPr>
-        <w:pStyle w:val="ListParagraph"/>
+        <w:spacing w:before="240" w:after="0" w:line="240" w:lineRule="auto"/>
+        <w:textAlignment w:val="baseline"/>
+        <w:rPr>
+          <w:rFonts w:ascii="Arial" w:eastAsia="Times New Roman" w:hAnsi="Arial" w:cs="Arial"/>
+          <w:color w:val="000000"/>
+        </w:rPr>
+      </w:pPr>
+      <w:r>
+        <w:rPr>
+          <w:rFonts w:ascii="Arial" w:eastAsia="Times New Roman" w:hAnsi="Arial" w:cs="Arial"/>
+          <w:color w:val="000000"/>
+        </w:rPr>
+        <w:t>Cable cast on 10 to size 5 round needles. It is recommended to use a worsted-weight yarn. </w:t>
+      </w:r>
+    </w:p>
+    <w:p>
+      <w:pPr>
         <w:numPr>
           <w:ilvl w:val="0"/>
-          <w:numId w:val="1"/>
+          <w:numId w:val="2"/>
         </w:numPr>
-      </w:pPr>
-      <w:r>
-        <w:t>S1 = Slip 1</w:t>
-      </w:r>
-    </w:p>
-    <w:p>
-      <w:pPr>
-        <w:pStyle w:val="ListParagraph"/>
+        <w:spacing w:after="0" w:line="240" w:lineRule="auto"/>
+        <w:textAlignment w:val="baseline"/>
+        <w:rPr>
+          <w:rFonts w:ascii="Arial" w:eastAsia="Times New Roman" w:hAnsi="Arial" w:cs="Arial"/>
+          <w:color w:val="000000"/>
+        </w:rPr>
+      </w:pPr>
+      <w:r>
+        <w:rPr>
+          <w:rFonts w:ascii="Arial" w:eastAsia="Times New Roman" w:hAnsi="Arial" w:cs="Arial"/>
+          <w:color w:val="000000"/>
+        </w:rPr>
+        <w:t>Row 1: K1, S1, K1, PM, PM, P1, K2, P1, PM, PM, K1, S1, K1</w:t>
+      </w:r>
+    </w:p>
+    <w:p>
+      <w:pPr>
         <w:numPr>
           <w:ilvl w:val="0"/>
-          <w:numId w:val="1"/>
+          <w:numId w:val="2"/>
         </w:numPr>
-      </w:pPr>
-      <w:r>
-        <w:t>P1 = Purl 1</w:t>
-      </w:r>
-    </w:p>
-    <w:p>
-      <w:pPr>
-        <w:pStyle w:val="ListParagraph"/>
+        <w:spacing w:after="0" w:line="240" w:lineRule="auto"/>
+        <w:textAlignment w:val="baseline"/>
+        <w:rPr>
+          <w:rFonts w:ascii="Arial" w:eastAsia="Times New Roman" w:hAnsi="Arial" w:cs="Arial"/>
+          <w:color w:val="000000"/>
+        </w:rPr>
+      </w:pPr>
+      <w:r>
+        <w:rPr>
+          <w:rFonts w:ascii="Arial" w:eastAsia="Times New Roman" w:hAnsi="Arial" w:cs="Arial"/>
+          <w:color w:val="000000"/>
+        </w:rPr>
+        <w:t>Row 2: S1, K1, S1, SM, SM, K1, P2, K1, SM, SM, S1, K1, S1</w:t>
+      </w:r>
+    </w:p>
+    <w:p>
+      <w:pPr>
         <w:numPr>
           <w:ilvl w:val="0"/>
-          <w:numId w:val="1"/>
+          <w:numId w:val="2"/>
         </w:numPr>
-      </w:pPr>
-      <w:r>
-        <w:t>M1R = Make 1 right</w:t>
-      </w:r>
-    </w:p>
-    <w:p>
-      <w:pPr>
-        <w:pStyle w:val="ListParagraph"/>
+        <w:spacing w:after="0" w:line="240" w:lineRule="auto"/>
+        <w:textAlignment w:val="baseline"/>
+        <w:rPr>
+          <w:rFonts w:ascii="Arial" w:eastAsia="Times New Roman" w:hAnsi="Arial" w:cs="Arial"/>
+          <w:color w:val="000000"/>
+        </w:rPr>
+      </w:pPr>
+      <w:r>
+        <w:rPr>
+          <w:rFonts w:ascii="Arial" w:eastAsia="Times New Roman" w:hAnsi="Arial" w:cs="Arial"/>
+          <w:color w:val="000000"/>
+        </w:rPr>
+        <w:t>Row 3: K1, S1, K1, SM, M1R, SM, P1, K2, P1, SM, M1L, SM, K1, S1, K1</w:t>
+      </w:r>
+    </w:p>
+    <w:p>
+      <w:pPr>
         <w:numPr>
           <w:ilvl w:val="0"/>
-          <w:numId w:val="1"/>
+          <w:numId w:val="2"/>
         </w:numPr>
-      </w:pPr>
-      <w:r>
-        <w:t>M1L = Make 1 left</w:t>
-      </w:r>
-    </w:p>
-    <w:p>
-      <w:pPr>
-        <w:pStyle w:val="ListParagraph"/>
+        <w:spacing w:after="240" w:line="240" w:lineRule="auto"/>
+        <w:textAlignment w:val="baseline"/>
+        <w:rPr>
+          <w:rFonts w:ascii="Arial" w:eastAsia="Times New Roman" w:hAnsi="Arial" w:cs="Arial"/>
+          <w:color w:val="000000"/>
+        </w:rPr>
+      </w:pPr>
+      <w:r>
+        <w:rPr>
+          <w:rFonts w:ascii="Arial" w:eastAsia="Times New Roman" w:hAnsi="Arial" w:cs="Arial"/>
+          <w:color w:val="000000"/>
+        </w:rPr>
+        <w:t>Row 4: S1, K1, S1, SM, purl between markers, SM, K1, P2, K1, SM, purl between markers, SM, S1, K1, S1</w:t>
+      </w:r>
+    </w:p>
+    <w:p>
+      <w:pPr>
         <w:numPr>
           <w:ilvl w:val="0"/>
-          <w:numId w:val="1"/>
+          <w:numId w:val="2"/>
         </w:numPr>
-      </w:pPr>
-      <w:r>
-        <w:t>PM = Place marker</w:t>
-      </w:r>
-    </w:p>
-    <w:p>
-      <w:pPr>
-        <w:pStyle w:val="ListParagraph"/>
-        <w:numPr>
-          <w:ilvl w:val="0"/>
-          <w:numId w:val="1"/>
-        </w:numPr>
-      </w:pPr>
-      <w:r>
-        <w:t>SM = Slip marker</w:t>
-      </w:r>
-    </w:p>
-    <w:p/>
-    <w:p>
-      <w:r>
-        <w:t>Cast on 10</w:t>
-      </w:r>
-    </w:p>
-    <w:p>
-      <w:r>
-        <w:t>Row 1: K1, S1, K1, PM, PM, P1, K2, P1, PM, PM, K1, S1, K1</w:t>
-      </w:r>
-    </w:p>
-    <w:p>
-      <w:r>
-        <w:t>Row 2: S1, K1, S1, SM, SM, K1, P2, K1, SM, SM, S1, K1, S</w:t>
-      </w:r>
-      <w:r>
-        <w:t>1</w:t>
-      </w:r>
-    </w:p>
-    <w:p>
-      <w:r>
-        <w:t>Row 3: K1, S1, K1, SM, M1R, SM, P1, K2, P1, SM, M1L, SM, K1, S1, K1</w:t>
-      </w:r>
-    </w:p>
-    <w:p>
-      <w:r>
-        <w:t>Row 4: S1, K1, S1, SM, purl between markers, SM, K1, P2, K1, SM, purl between markers, SM, S1, K1, S1</w:t>
-      </w:r>
-    </w:p>
-    <w:p>
-      <w:r>
+        <w:spacing w:before="240" w:after="240" w:line="240" w:lineRule="auto"/>
+        <w:textAlignment w:val="baseline"/>
+        <w:rPr>
+          <w:rFonts w:ascii="Arial" w:eastAsia="Times New Roman" w:hAnsi="Arial" w:cs="Arial"/>
+          <w:color w:val="000000"/>
+        </w:rPr>
+      </w:pPr>
+      <w:r>
+        <w:rPr>
+          <w:rFonts w:ascii="Arial" w:eastAsia="Times New Roman" w:hAnsi="Arial" w:cs="Arial"/>
+          <w:color w:val="000000"/>
+        </w:rPr>
         <w:t>Repeat rows 1-4 until desired length</w:t>
       </w:r>
     </w:p>
-    <w:p/>
+    <w:p>
+      <w:bookmarkStart w:id="0" w:name="_GoBack"/>
+      <w:bookmarkEnd w:id="0"/>
+    </w:p>
     <w:sectPr>
       <w:pgSz w:w="12240" w:h="15840"/>
       <w:pgMar w:top="1440" w:right="1440" w:bottom="1440" w:left="1440" w:header="720" w:footer="720" w:gutter="0"/>
@@ -137,7 +418,7 @@
 </file>
 
 <file path=word/numbering.xml><?xml version="1.0" encoding="utf-8"?>
-<w:numbering xmlns:wpc="http://schemas.microsoft.com/office/word/2010/wordprocessingCanvas" xmlns:cx="http://schemas.microsoft.com/office/drawing/2014/chartex" xmlns:cx1="http://schemas.microsoft.com/office/drawing/2015/9/8/chartex" xmlns:cx2="http://schemas.microsoft.com/office/drawing/2015/10/21/chartex" xmlns:cx3="http://schemas.microsoft.com/office/drawing/2016/5/9/chartex" xmlns:cx4="http://schemas.microsoft.com/office/drawing/2016/5/10/chartex" xmlns:cx5="http://schemas.microsoft.com/office/drawing/2016/5/11/chartex" xmlns:cx6="http://schemas.microsoft.com/office/drawing/2016/5/12/chartex" xmlns:cx7="http://schemas.microsoft.com/office/drawing/2016/5/13/chartex" xmlns:cx8="http://schemas.microsoft.com/office/drawing/2016/5/14/chartex" xmlns:mc="http://schemas.openxmlformats.org/markup-compatibility/2006" xmlns:aink="http://schemas.microsoft.com/office/drawing/2016/ink" xmlns:am3d="http://schemas.microsoft.com/office/drawing/2017/model3d" xmlns:o="urn:schemas-microsoft-com:office:office" xmlns:r="http://schemas.openxmlformats.org/officeDocument/2006/relationships" xmlns:m="http://schemas.openxmlformats.org/officeDocument/2006/math" xmlns:v="urn:schemas-microsoft-com:vml" xmlns:wp14="http://schemas.microsoft.com/office/word/2010/wordprocessingDrawing" xmlns:wp="http://schemas.openxmlformats.org/drawingml/2006/wordprocessingDrawing" xmlns:w10="urn:schemas-microsoft-com:office:word" xmlns:w="http://schemas.openxmlformats.org/wordprocessingml/2006/main" xmlns:w14="http://schemas.microsoft.com/office/word/2010/wordml" xmlns:w15="http://schemas.microsoft.com/office/word/2012/wordml" xmlns:w16cex="http://schemas.microsoft.com/office/word/2018/wordml/cex" xmlns:w16cid="http://schemas.microsoft.com/office/word/2016/wordml/cid" xmlns:w16="http://schemas.microsoft.com/office/word/2018/wordml" xmlns:w16se="http://schemas.microsoft.com/office/word/2015/wordml/symex" xmlns:wpg="http://schemas.microsoft.com/office/word/2010/wordprocessingGroup" xmlns:wpi="http://schemas.microsoft.com/office/word/2010/wordprocessingInk" xmlns:wne="http://schemas.microsoft.com/office/word/2006/wordml" xmlns:wps="http://schemas.microsoft.com/office/word/2010/wordprocessingShape" mc:Ignorable="w14 w15 w16se w16cid w16 w16cex wp14">
+<w:numbering xmlns:wpc="http://schemas.microsoft.com/office/word/2010/wordprocessingCanvas" xmlns:cx="http://schemas.microsoft.com/office/drawing/2014/chartex" xmlns:cx1="http://schemas.microsoft.com/office/drawing/2015/9/8/chartex" xmlns:mc="http://schemas.openxmlformats.org/markup-compatibility/2006" xmlns:o="urn:schemas-microsoft-com:office:office" xmlns:r="http://schemas.openxmlformats.org/officeDocument/2006/relationships" xmlns:m="http://schemas.openxmlformats.org/officeDocument/2006/math" xmlns:v="urn:schemas-microsoft-com:vml" xmlns:wp14="http://schemas.microsoft.com/office/word/2010/wordprocessingDrawing" xmlns:wp="http://schemas.openxmlformats.org/drawingml/2006/wordprocessingDrawing" xmlns:w10="urn:schemas-microsoft-com:office:word" xmlns:w="http://schemas.openxmlformats.org/wordprocessingml/2006/main" xmlns:w14="http://schemas.microsoft.com/office/word/2010/wordml" xmlns:w15="http://schemas.microsoft.com/office/word/2012/wordml" xmlns:w16se="http://schemas.microsoft.com/office/word/2015/wordml/symex" xmlns:wpg="http://schemas.microsoft.com/office/word/2010/wordprocessingGroup" xmlns:wpi="http://schemas.microsoft.com/office/word/2010/wordprocessingInk" xmlns:wne="http://schemas.microsoft.com/office/word/2006/wordml" xmlns:wps="http://schemas.microsoft.com/office/word/2010/wordprocessingShape" mc:Ignorable="w14 w15 w16se wp14">
   <w:abstractNum w:abstractNumId="0" w15:restartNumberingAfterBreak="0">
     <w:nsid w:val="0B4A4B8E"/>
     <w:multiLevelType w:val="hybridMultilevel"/>
@@ -250,14 +531,130 @@
       </w:rPr>
     </w:lvl>
   </w:abstractNum>
+  <w:abstractNum w:abstractNumId="1" w15:restartNumberingAfterBreak="0">
+    <w:nsid w:val="56095693"/>
+    <w:multiLevelType w:val="multilevel"/>
+    <w:tmpl w:val="26002A8C"/>
+    <w:lvl w:ilvl="0">
+      <w:start w:val="1"/>
+      <w:numFmt w:val="decimal"/>
+      <w:lvlText w:val="%1."/>
+      <w:lvlJc w:val="left"/>
+      <w:pPr>
+        <w:tabs>
+          <w:tab w:val="num" w:pos="720"/>
+        </w:tabs>
+        <w:ind w:left="720" w:hanging="360"/>
+      </w:pPr>
+    </w:lvl>
+    <w:lvl w:ilvl="1" w:tentative="1">
+      <w:start w:val="1"/>
+      <w:numFmt w:val="decimal"/>
+      <w:lvlText w:val="%2."/>
+      <w:lvlJc w:val="left"/>
+      <w:pPr>
+        <w:tabs>
+          <w:tab w:val="num" w:pos="1440"/>
+        </w:tabs>
+        <w:ind w:left="1440" w:hanging="360"/>
+      </w:pPr>
+    </w:lvl>
+    <w:lvl w:ilvl="2" w:tentative="1">
+      <w:start w:val="1"/>
+      <w:numFmt w:val="decimal"/>
+      <w:lvlText w:val="%3."/>
+      <w:lvlJc w:val="left"/>
+      <w:pPr>
+        <w:tabs>
+          <w:tab w:val="num" w:pos="2160"/>
+        </w:tabs>
+        <w:ind w:left="2160" w:hanging="360"/>
+      </w:pPr>
+    </w:lvl>
+    <w:lvl w:ilvl="3" w:tentative="1">
+      <w:start w:val="1"/>
+      <w:numFmt w:val="decimal"/>
+      <w:lvlText w:val="%4."/>
+      <w:lvlJc w:val="left"/>
+      <w:pPr>
+        <w:tabs>
+          <w:tab w:val="num" w:pos="2880"/>
+        </w:tabs>
+        <w:ind w:left="2880" w:hanging="360"/>
+      </w:pPr>
+    </w:lvl>
+    <w:lvl w:ilvl="4" w:tentative="1">
+      <w:start w:val="1"/>
+      <w:numFmt w:val="decimal"/>
+      <w:lvlText w:val="%5."/>
+      <w:lvlJc w:val="left"/>
+      <w:pPr>
+        <w:tabs>
+          <w:tab w:val="num" w:pos="3600"/>
+        </w:tabs>
+        <w:ind w:left="3600" w:hanging="360"/>
+      </w:pPr>
+    </w:lvl>
+    <w:lvl w:ilvl="5" w:tentative="1">
+      <w:start w:val="1"/>
+      <w:numFmt w:val="decimal"/>
+      <w:lvlText w:val="%6."/>
+      <w:lvlJc w:val="left"/>
+      <w:pPr>
+        <w:tabs>
+          <w:tab w:val="num" w:pos="4320"/>
+        </w:tabs>
+        <w:ind w:left="4320" w:hanging="360"/>
+      </w:pPr>
+    </w:lvl>
+    <w:lvl w:ilvl="6" w:tentative="1">
+      <w:start w:val="1"/>
+      <w:numFmt w:val="decimal"/>
+      <w:lvlText w:val="%7."/>
+      <w:lvlJc w:val="left"/>
+      <w:pPr>
+        <w:tabs>
+          <w:tab w:val="num" w:pos="5040"/>
+        </w:tabs>
+        <w:ind w:left="5040" w:hanging="360"/>
+      </w:pPr>
+    </w:lvl>
+    <w:lvl w:ilvl="7" w:tentative="1">
+      <w:start w:val="1"/>
+      <w:numFmt w:val="decimal"/>
+      <w:lvlText w:val="%8."/>
+      <w:lvlJc w:val="left"/>
+      <w:pPr>
+        <w:tabs>
+          <w:tab w:val="num" w:pos="5760"/>
+        </w:tabs>
+        <w:ind w:left="5760" w:hanging="360"/>
+      </w:pPr>
+    </w:lvl>
+    <w:lvl w:ilvl="8" w:tentative="1">
+      <w:start w:val="1"/>
+      <w:numFmt w:val="decimal"/>
+      <w:lvlText w:val="%9."/>
+      <w:lvlJc w:val="left"/>
+      <w:pPr>
+        <w:tabs>
+          <w:tab w:val="num" w:pos="6480"/>
+        </w:tabs>
+        <w:ind w:left="6480" w:hanging="360"/>
+      </w:pPr>
+    </w:lvl>
+  </w:abstractNum>
   <w:num w:numId="1">
     <w:abstractNumId w:val="0"/>
+  </w:num>
+  <w:num w:numId="2">
+    <w:abstractNumId w:val="1"/>
   </w:num>
 </w:numbering>
 </file>
 
 <file path=word/styles.xml><?xml version="1.0" encoding="utf-8"?>
-<w:styles xmlns:mc="http://schemas.openxmlformats.org/markup-compatibility/2006" xmlns:r="http://schemas.openxmlformats.org/officeDocument/2006/relationships" xmlns:w="http://schemas.openxmlformats.org/wordprocessingml/2006/main" xmlns:w14="http://schemas.microsoft.com/office/word/2010/wordml" xmlns:w15="http://schemas.microsoft.com/office/word/2012/wordml" xmlns:w16cex="http://schemas.microsoft.com/office/word/2018/wordml/cex" xmlns:w16cid="http://schemas.microsoft.com/office/word/2016/wordml/cid" xmlns:w16="http://schemas.microsoft.com/office/word/2018/wordml" xmlns:w16se="http://schemas.microsoft.com/office/word/2015/wordml/symex" mc:Ignorable="w14 w15 w16se w16cid w16 w16cex">
+<w:styles xmlns:mc="http://schemas.openxmlformats.org/markup-compatibility/2006" xmlns:r="http://schemas.openxmlformats.org/officeDocument/2006/relationships" xmlns:w="http://schemas.openxmlformats.org/wordprocessingml/2006/main" xmlns:w14="http://schemas.microsoft.com/office/word/2010/wordml" xmlns:w15="http://schemas.microsoft.com/office/word/2012/wordml" xmlns:w16se="http://schemas.microsoft.com/office/word/2015/wordml/symex" mc:Ignorable="w14 w15 w16se">
   <w:docDefaults>
     <w:rPrDefault>
       <w:rPr>
@@ -273,7 +670,7 @@
       </w:pPr>
     </w:pPrDefault>
   </w:docDefaults>
-  <w:latentStyles w:defLockedState="0" w:defUIPriority="99" w:defSemiHidden="0" w:defUnhideWhenUsed="0" w:defQFormat="0" w:count="376">
+  <w:latentStyles w:defLockedState="0" w:defUIPriority="99" w:defSemiHidden="0" w:defUnhideWhenUsed="0" w:defQFormat="0" w:count="371">
     <w:lsdException w:name="Normal" w:uiPriority="0" w:qFormat="1"/>
     <w:lsdException w:name="heading 1" w:uiPriority="9" w:qFormat="1"/>
     <w:lsdException w:name="heading 2" w:semiHidden="1" w:uiPriority="9" w:unhideWhenUsed="1" w:qFormat="1"/>
@@ -379,6 +776,7 @@
     <w:lsdException w:name="HTML Sample" w:semiHidden="1" w:unhideWhenUsed="1"/>
     <w:lsdException w:name="HTML Typewriter" w:semiHidden="1" w:unhideWhenUsed="1"/>
     <w:lsdException w:name="HTML Variable" w:semiHidden="1" w:unhideWhenUsed="1"/>
+    <w:lsdException w:name="Normal Table" w:semiHidden="1" w:unhideWhenUsed="1"/>
     <w:lsdException w:name="annotation subject" w:semiHidden="1" w:unhideWhenUsed="1"/>
     <w:lsdException w:name="No List" w:semiHidden="1" w:unhideWhenUsed="1"/>
     <w:lsdException w:name="Outline List 1" w:semiHidden="1" w:unhideWhenUsed="1"/>
@@ -425,8 +823,10 @@
     <w:lsdException w:name="Table Subtle 2" w:semiHidden="1" w:unhideWhenUsed="1"/>
     <w:lsdException w:name="Table Web 1" w:semiHidden="1" w:unhideWhenUsed="1"/>
     <w:lsdException w:name="Table Web 2" w:semiHidden="1" w:unhideWhenUsed="1"/>
+    <w:lsdException w:name="Table Web 3" w:semiHidden="1" w:unhideWhenUsed="1"/>
     <w:lsdException w:name="Balloon Text" w:semiHidden="1" w:unhideWhenUsed="1"/>
     <w:lsdException w:name="Table Grid" w:uiPriority="39"/>
+    <w:lsdException w:name="Table Theme" w:semiHidden="1" w:unhideWhenUsed="1"/>
     <w:lsdException w:name="Placeholder Text" w:semiHidden="1"/>
     <w:lsdException w:name="No Spacing" w:uiPriority="1" w:qFormat="1"/>
     <w:lsdException w:name="Light Shading" w:uiPriority="60"/>
@@ -642,15 +1042,29 @@
     <w:lsdException w:name="List Table 5 Dark Accent 6" w:uiPriority="50"/>
     <w:lsdException w:name="List Table 6 Colorful Accent 6" w:uiPriority="51"/>
     <w:lsdException w:name="List Table 7 Colorful Accent 6" w:uiPriority="52"/>
-    <w:lsdException w:name="Mention" w:semiHidden="1" w:unhideWhenUsed="1"/>
-    <w:lsdException w:name="Smart Hyperlink" w:semiHidden="1" w:unhideWhenUsed="1"/>
-    <w:lsdException w:name="Hashtag" w:semiHidden="1" w:unhideWhenUsed="1"/>
-    <w:lsdException w:name="Unresolved Mention" w:semiHidden="1" w:unhideWhenUsed="1"/>
-    <w:lsdException w:name="Smart Link" w:semiHidden="1" w:unhideWhenUsed="1"/>
   </w:latentStyles>
   <w:style w:type="paragraph" w:default="1" w:styleId="Normal">
     <w:name w:val="Normal"/>
     <w:qFormat/>
+  </w:style>
+  <w:style w:type="paragraph" w:styleId="Heading2">
+    <w:name w:val="heading 2"/>
+    <w:basedOn w:val="Normal"/>
+    <w:link w:val="Heading2Char"/>
+    <w:uiPriority w:val="9"/>
+    <w:qFormat/>
+    <w:rsid w:val="0015687A"/>
+    <w:pPr>
+      <w:spacing w:before="100" w:beforeAutospacing="1" w:after="100" w:afterAutospacing="1" w:line="240" w:lineRule="auto"/>
+      <w:outlineLvl w:val="1"/>
+    </w:pPr>
+    <w:rPr>
+      <w:rFonts w:ascii="Times New Roman" w:eastAsia="Times New Roman" w:hAnsi="Times New Roman" w:cs="Times New Roman"/>
+      <w:b/>
+      <w:bCs/>
+      <w:sz w:val="36"/>
+      <w:szCs w:val="36"/>
+    </w:rPr>
   </w:style>
   <w:style w:type="character" w:default="1" w:styleId="DefaultParagraphFont">
     <w:name w:val="Default Paragraph Font"/>
@@ -689,6 +1103,36 @@
       <w:ind w:left="720"/>
       <w:contextualSpacing/>
     </w:pPr>
+  </w:style>
+  <w:style w:type="character" w:customStyle="1" w:styleId="Heading2Char">
+    <w:name w:val="Heading 2 Char"/>
+    <w:basedOn w:val="DefaultParagraphFont"/>
+    <w:link w:val="Heading2"/>
+    <w:uiPriority w:val="9"/>
+    <w:rsid w:val="0015687A"/>
+    <w:rPr>
+      <w:rFonts w:ascii="Times New Roman" w:eastAsia="Times New Roman" w:hAnsi="Times New Roman" w:cs="Times New Roman"/>
+      <w:b/>
+      <w:bCs/>
+      <w:sz w:val="36"/>
+      <w:szCs w:val="36"/>
+    </w:rPr>
+  </w:style>
+  <w:style w:type="paragraph" w:styleId="NormalWeb">
+    <w:name w:val="Normal (Web)"/>
+    <w:basedOn w:val="Normal"/>
+    <w:uiPriority w:val="99"/>
+    <w:semiHidden/>
+    <w:unhideWhenUsed/>
+    <w:rsid w:val="0015687A"/>
+    <w:pPr>
+      <w:spacing w:before="100" w:beforeAutospacing="1" w:after="100" w:afterAutospacing="1" w:line="240" w:lineRule="auto"/>
+    </w:pPr>
+    <w:rPr>
+      <w:rFonts w:ascii="Times New Roman" w:eastAsia="Times New Roman" w:hAnsi="Times New Roman" w:cs="Times New Roman"/>
+      <w:sz w:val="24"/>
+      <w:szCs w:val="24"/>
+    </w:rPr>
   </w:style>
 </w:styles>
 </file>

</xml_diff>